<commit_message>
Update [44K223.01] - [Project Proposal] - [Update].docx
</commit_message>
<xml_diff>
--- a/[44K223.01] - [Project Proposal] - [Update].docx
+++ b/[44K223.01] - [Project Proposal] - [Update].docx
@@ -3093,6 +3093,10 @@
     <w:p>
       <w:pPr>
         <w:pStyle w:val="ListParagraph"/>
+        <w:numPr>
+          <w:ilvl w:val="1"/>
+          <w:numId w:val="13"/>
+        </w:numPr>
         <w:ind w:left="567" w:firstLine="0"/>
         <w:contextualSpacing/>
         <w:rPr>
@@ -3113,9 +3117,211 @@
           <w:szCs w:val="22"/>
           <w:lang w:val="vi-VN"/>
         </w:rPr>
-        <w:t>1.1.</w:t>
+        <w:t>Background</w:t>
+      </w:r>
+    </w:p>
+    <w:p>
+      <w:pPr>
+        <w:pStyle w:val="ListParagraph"/>
+        <w:ind w:left="567" w:firstLine="0"/>
+        <w:contextualSpacing/>
+        <w:rPr>
+          <w:rFonts w:ascii="Times New Roman" w:hAnsi="Times New Roman" w:cs="Times New Roman"/>
+          <w:sz w:val="22"/>
+          <w:szCs w:val="22"/>
+          <w:lang w:val="vi-VN"/>
+        </w:rPr>
+      </w:pPr>
+      <w:r>
+        <w:rPr>
+          <w:rFonts w:ascii="Times New Roman" w:hAnsi="Times New Roman" w:cs="Times New Roman"/>
+          <w:sz w:val="22"/>
+          <w:szCs w:val="22"/>
+          <w:lang w:val="vi-VN"/>
+        </w:rPr>
+        <w:t>Thực trạng về luyện tập thể dục thể thao tại việt Nam:</w:t>
+      </w:r>
+    </w:p>
+    <w:p>
+      <w:pPr>
+        <w:pStyle w:val="ListParagraph"/>
+        <w:ind w:left="567" w:firstLine="0"/>
+        <w:contextualSpacing/>
+        <w:rPr>
+          <w:rFonts w:ascii="Times New Roman" w:hAnsi="Times New Roman" w:cs="Times New Roman"/>
+          <w:sz w:val="22"/>
+          <w:szCs w:val="22"/>
+          <w:lang w:val="vi-VN"/>
+        </w:rPr>
+      </w:pPr>
+      <w:r>
+        <w:rPr>
+          <w:rFonts w:ascii="Times New Roman" w:hAnsi="Times New Roman" w:cs="Times New Roman"/>
+          <w:sz w:val="22"/>
+          <w:szCs w:val="22"/>
+          <w:lang w:val="vi-VN"/>
+        </w:rPr>
+        <w:t>Đời sống người dân Việt Nam ngày nay được cải thiện rất nhiều, mức sống ngày càng tăng cao dẫn đến nhu cầu về sức khỏe cũng được quan tâm hơn đặc biệt là việc sử dụng các dịch vụ chăm sóc sức khỏe như fitness, yoga, gym tại các phòng tập. Tuy nhiên với tình trạng diễn biến phức tạp của covid-19 thì việc luyện tập tại các cơ sở phòng tập, công viên sẽ không đảm bảo được các công tác phòng chống dịch. Vì vậy Fitness Plus ra đời để:</w:t>
+      </w:r>
+    </w:p>
+    <w:p>
+      <w:pPr>
+        <w:pStyle w:val="ListParagraph"/>
+        <w:ind w:left="567" w:firstLine="0"/>
+        <w:contextualSpacing/>
+        <w:rPr>
+          <w:rFonts w:ascii="Times New Roman" w:hAnsi="Times New Roman" w:cs="Times New Roman"/>
+          <w:sz w:val="22"/>
+          <w:szCs w:val="22"/>
+          <w:lang w:val="vi-VN"/>
+        </w:rPr>
+      </w:pPr>
+      <w:r>
+        <w:rPr>
+          <w:rFonts w:ascii="Times New Roman" w:hAnsi="Times New Roman" w:cs="Times New Roman"/>
+          <w:sz w:val="22"/>
+          <w:szCs w:val="22"/>
+          <w:lang w:val="vi-VN"/>
+        </w:rPr>
+        <w:t>-</w:t>
       </w:r>
       <w:r>
+        <w:rPr>
+          <w:rFonts w:ascii="Times New Roman" w:hAnsi="Times New Roman" w:cs="Times New Roman"/>
+          <w:sz w:val="22"/>
+          <w:szCs w:val="22"/>
+          <w:lang w:val="vi-VN"/>
+        </w:rPr>
+        <w:tab/>
+        <w:t>Giúp khách hàng có thể tự luyện tập thể thao tại nhà nhưng vẫn đạt được hiệu quả như luyện tập tại trung tâm</w:t>
+      </w:r>
+    </w:p>
+    <w:p>
+      <w:pPr>
+        <w:pStyle w:val="ListParagraph"/>
+        <w:ind w:left="567" w:firstLine="0"/>
+        <w:contextualSpacing/>
+        <w:rPr>
+          <w:rFonts w:ascii="Times New Roman" w:hAnsi="Times New Roman" w:cs="Times New Roman"/>
+          <w:sz w:val="22"/>
+          <w:szCs w:val="22"/>
+          <w:lang w:val="vi-VN"/>
+        </w:rPr>
+      </w:pPr>
+      <w:r>
+        <w:rPr>
+          <w:rFonts w:ascii="Times New Roman" w:hAnsi="Times New Roman" w:cs="Times New Roman"/>
+          <w:sz w:val="22"/>
+          <w:szCs w:val="22"/>
+          <w:lang w:val="vi-VN"/>
+        </w:rPr>
+        <w:t>-</w:t>
+      </w:r>
+      <w:r>
+        <w:rPr>
+          <w:rFonts w:ascii="Times New Roman" w:hAnsi="Times New Roman" w:cs="Times New Roman"/>
+          <w:sz w:val="22"/>
+          <w:szCs w:val="22"/>
+          <w:lang w:val="vi-VN"/>
+        </w:rPr>
+        <w:tab/>
+        <w:t>Đảm bảo được các công tác phòng dịch của bộ y tế</w:t>
+      </w:r>
+    </w:p>
+    <w:p>
+      <w:pPr>
+        <w:pStyle w:val="ListParagraph"/>
+        <w:ind w:left="567" w:firstLine="0"/>
+        <w:contextualSpacing/>
+        <w:rPr>
+          <w:rFonts w:ascii="Times New Roman" w:hAnsi="Times New Roman" w:cs="Times New Roman"/>
+          <w:sz w:val="22"/>
+          <w:szCs w:val="22"/>
+          <w:lang w:val="vi-VN"/>
+        </w:rPr>
+      </w:pPr>
+      <w:r>
+        <w:rPr>
+          <w:rFonts w:ascii="Times New Roman" w:hAnsi="Times New Roman" w:cs="Times New Roman"/>
+          <w:sz w:val="22"/>
+          <w:szCs w:val="22"/>
+          <w:lang w:val="vi-VN"/>
+        </w:rPr>
+        <w:t>-</w:t>
+      </w:r>
+      <w:r>
+        <w:rPr>
+          <w:rFonts w:ascii="Times New Roman" w:hAnsi="Times New Roman" w:cs="Times New Roman"/>
+          <w:sz w:val="22"/>
+          <w:szCs w:val="22"/>
+          <w:lang w:val="vi-VN"/>
+        </w:rPr>
+        <w:tab/>
+        <w:t>Giúp giảm khách hàng giảm bớt chi phí luyện tập đặc biệt là chi phí di chuyển</w:t>
+      </w:r>
+    </w:p>
+    <w:p>
+      <w:pPr>
+        <w:pStyle w:val="ListParagraph"/>
+        <w:ind w:left="567" w:firstLine="0"/>
+        <w:contextualSpacing/>
+        <w:rPr>
+          <w:rFonts w:ascii="Times New Roman" w:hAnsi="Times New Roman" w:cs="Times New Roman"/>
+          <w:sz w:val="22"/>
+          <w:szCs w:val="22"/>
+          <w:lang w:val="vi-VN"/>
+        </w:rPr>
+      </w:pPr>
+      <w:r>
+        <w:rPr>
+          <w:rFonts w:ascii="Times New Roman" w:hAnsi="Times New Roman" w:cs="Times New Roman"/>
+          <w:sz w:val="22"/>
+          <w:szCs w:val="22"/>
+          <w:lang w:val="vi-VN"/>
+        </w:rPr>
+        <w:t>-</w:t>
+      </w:r>
+      <w:r>
+        <w:rPr>
+          <w:rFonts w:ascii="Times New Roman" w:hAnsi="Times New Roman" w:cs="Times New Roman"/>
+          <w:sz w:val="22"/>
+          <w:szCs w:val="22"/>
+          <w:lang w:val="vi-VN"/>
+        </w:rPr>
+        <w:tab/>
+        <w:t>Giúp nâng cao nguồn thu nhập cho các PT trong mùa dịch.</w:t>
+      </w:r>
+    </w:p>
+    <w:p>
+      <w:pPr>
+        <w:pStyle w:val="ListParagraph"/>
+        <w:ind w:left="567" w:firstLine="0"/>
+        <w:rPr>
+          <w:rFonts w:ascii="Times New Roman" w:hAnsi="Times New Roman" w:cs="Times New Roman"/>
+          <w:sz w:val="22"/>
+          <w:szCs w:val="22"/>
+          <w:lang w:val="vi-VN"/>
+        </w:rPr>
+      </w:pPr>
+      <w:r>
+        <w:rPr>
+          <w:rFonts w:ascii="Times New Roman" w:hAnsi="Times New Roman" w:cs="Times New Roman"/>
+          <w:sz w:val="22"/>
+          <w:szCs w:val="22"/>
+          <w:lang w:val="vi-VN"/>
+        </w:rPr>
+        <w:t>Bên cạnh đó, fitness plus cũng là một giải pháp hiệu quả cho những khách hàng bận rộn, họ có nhu cầu luyện tập thể thao, tuy nhiên khoảng thời gian rảnh lại khá ít nên việc di chuyển đến địa điểm tập khiến họ mất kiên nhẫn và không thể kiên trì đến hết khóa tập.</w:t>
+      </w:r>
+    </w:p>
+    <w:p>
+      <w:pPr>
+        <w:pStyle w:val="ListParagraph"/>
+        <w:numPr>
+          <w:ilvl w:val="1"/>
+          <w:numId w:val="13"/>
+        </w:numPr>
+        <w:ind w:left="567" w:firstLine="0"/>
+        <w:contextualSpacing/>
         <w:rPr>
           <w:rFonts w:ascii="Times New Roman" w:hAnsi="Times New Roman" w:cs="Times New Roman"/>
           <w:b/>
@@ -3124,208 +3330,8 @@
           <w:szCs w:val="22"/>
           <w:lang w:val="vi-VN"/>
         </w:rPr>
-        <w:tab/>
-        <w:t>Background</w:t>
-      </w:r>
-    </w:p>
-    <w:p>
-      <w:pPr>
-        <w:pStyle w:val="ListParagraph"/>
-        <w:ind w:left="567" w:firstLine="0"/>
-        <w:contextualSpacing/>
-        <w:rPr>
-          <w:rFonts w:ascii="Times New Roman" w:hAnsi="Times New Roman" w:cs="Times New Roman"/>
-          <w:sz w:val="22"/>
-          <w:szCs w:val="22"/>
-          <w:lang w:val="vi-VN"/>
-        </w:rPr>
       </w:pPr>
       <w:r>
-        <w:rPr>
-          <w:rFonts w:ascii="Times New Roman" w:hAnsi="Times New Roman" w:cs="Times New Roman"/>
-          <w:sz w:val="22"/>
-          <w:szCs w:val="22"/>
-          <w:lang w:val="vi-VN"/>
-        </w:rPr>
-        <w:t>Thực trạng về luyện tập thể dục thể thao tại việt Nam:</w:t>
-      </w:r>
-    </w:p>
-    <w:p>
-      <w:pPr>
-        <w:pStyle w:val="ListParagraph"/>
-        <w:ind w:left="567" w:firstLine="0"/>
-        <w:contextualSpacing/>
-        <w:rPr>
-          <w:rFonts w:ascii="Times New Roman" w:hAnsi="Times New Roman" w:cs="Times New Roman"/>
-          <w:sz w:val="22"/>
-          <w:szCs w:val="22"/>
-          <w:lang w:val="vi-VN"/>
-        </w:rPr>
-      </w:pPr>
-      <w:r>
-        <w:rPr>
-          <w:rFonts w:ascii="Times New Roman" w:hAnsi="Times New Roman" w:cs="Times New Roman"/>
-          <w:sz w:val="22"/>
-          <w:szCs w:val="22"/>
-          <w:lang w:val="vi-VN"/>
-        </w:rPr>
-        <w:t>Đời sống người dân Việt Nam ngày nay được cải thiện rất nhiều, mức sống ngày càng tăng cao dẫn đến nhu cầu về sức khỏe cũng được quan tâm hơn đặc biệt là việc sử dụng các dịch vụ chăm sóc sức khỏe như fitness, yoga, gym tại các phòng tập. Tuy nhiên với tình trạng diễn biến phức tạp của covid-19 thì việc luyện tập tại các cơ sở phòng tập, công viên sẽ không đảm bảo được các công tác phòng chống dịch. Vì vậy Fitness Plus ra đời để:</w:t>
-      </w:r>
-    </w:p>
-    <w:p>
-      <w:pPr>
-        <w:pStyle w:val="ListParagraph"/>
-        <w:ind w:left="567" w:firstLine="0"/>
-        <w:contextualSpacing/>
-        <w:rPr>
-          <w:rFonts w:ascii="Times New Roman" w:hAnsi="Times New Roman" w:cs="Times New Roman"/>
-          <w:sz w:val="22"/>
-          <w:szCs w:val="22"/>
-          <w:lang w:val="vi-VN"/>
-        </w:rPr>
-      </w:pPr>
-      <w:r>
-        <w:rPr>
-          <w:rFonts w:ascii="Times New Roman" w:hAnsi="Times New Roman" w:cs="Times New Roman"/>
-          <w:sz w:val="22"/>
-          <w:szCs w:val="22"/>
-          <w:lang w:val="vi-VN"/>
-        </w:rPr>
-        <w:t>-</w:t>
-      </w:r>
-      <w:r>
-        <w:rPr>
-          <w:rFonts w:ascii="Times New Roman" w:hAnsi="Times New Roman" w:cs="Times New Roman"/>
-          <w:sz w:val="22"/>
-          <w:szCs w:val="22"/>
-          <w:lang w:val="vi-VN"/>
-        </w:rPr>
-        <w:tab/>
-        <w:t>Giúp khách hàng có thể tự luyện tập thể thao tại nhà nhưng vẫn đạt được hiệu quả như luyện tập tại trung tâm</w:t>
-      </w:r>
-    </w:p>
-    <w:p>
-      <w:pPr>
-        <w:pStyle w:val="ListParagraph"/>
-        <w:ind w:left="567" w:firstLine="0"/>
-        <w:contextualSpacing/>
-        <w:rPr>
-          <w:rFonts w:ascii="Times New Roman" w:hAnsi="Times New Roman" w:cs="Times New Roman"/>
-          <w:sz w:val="22"/>
-          <w:szCs w:val="22"/>
-          <w:lang w:val="vi-VN"/>
-        </w:rPr>
-      </w:pPr>
-      <w:r>
-        <w:rPr>
-          <w:rFonts w:ascii="Times New Roman" w:hAnsi="Times New Roman" w:cs="Times New Roman"/>
-          <w:sz w:val="22"/>
-          <w:szCs w:val="22"/>
-          <w:lang w:val="vi-VN"/>
-        </w:rPr>
-        <w:t>-</w:t>
-      </w:r>
-      <w:r>
-        <w:rPr>
-          <w:rFonts w:ascii="Times New Roman" w:hAnsi="Times New Roman" w:cs="Times New Roman"/>
-          <w:sz w:val="22"/>
-          <w:szCs w:val="22"/>
-          <w:lang w:val="vi-VN"/>
-        </w:rPr>
-        <w:tab/>
-        <w:t>Đảm bảo được các công tác phòng dịch của bộ y tế</w:t>
-      </w:r>
-    </w:p>
-    <w:p>
-      <w:pPr>
-        <w:pStyle w:val="ListParagraph"/>
-        <w:ind w:left="567" w:firstLine="0"/>
-        <w:contextualSpacing/>
-        <w:rPr>
-          <w:rFonts w:ascii="Times New Roman" w:hAnsi="Times New Roman" w:cs="Times New Roman"/>
-          <w:sz w:val="22"/>
-          <w:szCs w:val="22"/>
-          <w:lang w:val="vi-VN"/>
-        </w:rPr>
-      </w:pPr>
-      <w:r>
-        <w:rPr>
-          <w:rFonts w:ascii="Times New Roman" w:hAnsi="Times New Roman" w:cs="Times New Roman"/>
-          <w:sz w:val="22"/>
-          <w:szCs w:val="22"/>
-          <w:lang w:val="vi-VN"/>
-        </w:rPr>
-        <w:t>-</w:t>
-      </w:r>
-      <w:r>
-        <w:rPr>
-          <w:rFonts w:ascii="Times New Roman" w:hAnsi="Times New Roman" w:cs="Times New Roman"/>
-          <w:sz w:val="22"/>
-          <w:szCs w:val="22"/>
-          <w:lang w:val="vi-VN"/>
-        </w:rPr>
-        <w:tab/>
-        <w:t>Giúp giảm khách hàng giảm bớt chi phí luyện tập đặc biệt là chi phí di chuyển</w:t>
-      </w:r>
-    </w:p>
-    <w:p>
-      <w:pPr>
-        <w:pStyle w:val="ListParagraph"/>
-        <w:ind w:left="567" w:firstLine="0"/>
-        <w:contextualSpacing/>
-        <w:rPr>
-          <w:rFonts w:ascii="Times New Roman" w:hAnsi="Times New Roman" w:cs="Times New Roman"/>
-          <w:sz w:val="22"/>
-          <w:szCs w:val="22"/>
-          <w:lang w:val="vi-VN"/>
-        </w:rPr>
-      </w:pPr>
-      <w:r>
-        <w:rPr>
-          <w:rFonts w:ascii="Times New Roman" w:hAnsi="Times New Roman" w:cs="Times New Roman"/>
-          <w:sz w:val="22"/>
-          <w:szCs w:val="22"/>
-          <w:lang w:val="vi-VN"/>
-        </w:rPr>
-        <w:t>-</w:t>
-      </w:r>
-      <w:r>
-        <w:rPr>
-          <w:rFonts w:ascii="Times New Roman" w:hAnsi="Times New Roman" w:cs="Times New Roman"/>
-          <w:sz w:val="22"/>
-          <w:szCs w:val="22"/>
-          <w:lang w:val="vi-VN"/>
-        </w:rPr>
-        <w:tab/>
-        <w:t>Giúp nâng cao nguồn thu nhập cho các PT trong mùa dịch.</w:t>
-      </w:r>
-    </w:p>
-    <w:p>
-      <w:pPr>
-        <w:pStyle w:val="ListParagraph"/>
-        <w:ind w:left="567" w:firstLine="0"/>
-        <w:rPr>
-          <w:rFonts w:ascii="Times New Roman" w:hAnsi="Times New Roman" w:cs="Times New Roman"/>
-          <w:sz w:val="22"/>
-          <w:szCs w:val="22"/>
-          <w:lang w:val="vi-VN"/>
-        </w:rPr>
-      </w:pPr>
-      <w:r>
-        <w:rPr>
-          <w:rFonts w:ascii="Times New Roman" w:hAnsi="Times New Roman" w:cs="Times New Roman"/>
-          <w:sz w:val="22"/>
-          <w:szCs w:val="22"/>
-          <w:lang w:val="vi-VN"/>
-        </w:rPr>
-        <w:t>Bên cạnh đó, fitness plus cũng là một giải pháp hiệu quả cho những khách hàng bận rộn, họ có nhu cầu luyện tập thể thao, tuy nhiên khoảng thời gian rảnh lại khá ít nên việc di chuyển đến địa điểm tập khiến họ mất kiên nhẫn và không thể kiên trì đến hết khóa tập.</w:t>
-      </w:r>
-    </w:p>
-    <w:p>
-      <w:pPr>
-        <w:pStyle w:val="ListParagraph"/>
-        <w:ind w:left="567" w:firstLine="0"/>
-        <w:contextualSpacing/>
         <w:rPr>
           <w:rFonts w:ascii="Times New Roman" w:hAnsi="Times New Roman" w:cs="Times New Roman"/>
           <w:b/>
@@ -3334,8 +3340,388 @@
           <w:szCs w:val="22"/>
           <w:lang w:val="vi-VN"/>
         </w:rPr>
+        <w:t>Prior arts</w:t>
+      </w:r>
+    </w:p>
+    <w:p>
+      <w:pPr>
+        <w:pStyle w:val="ListParagraph"/>
+        <w:ind w:left="567" w:firstLine="0"/>
+        <w:contextualSpacing/>
+        <w:rPr>
+          <w:rFonts w:ascii="Times New Roman" w:hAnsi="Times New Roman" w:cs="Times New Roman"/>
+          <w:sz w:val="22"/>
+          <w:szCs w:val="22"/>
+          <w:lang w:val="vi-VN"/>
+        </w:rPr>
       </w:pPr>
       <w:r>
+        <w:rPr>
+          <w:rFonts w:ascii="Times New Roman" w:hAnsi="Times New Roman" w:cs="Times New Roman"/>
+          <w:sz w:val="22"/>
+          <w:szCs w:val="22"/>
+          <w:lang w:val="vi-VN"/>
+        </w:rPr>
+        <w:t>Một trong các app tập thể dục tại nhà tốt nhất hiện nay:</w:t>
+      </w:r>
+    </w:p>
+    <w:p>
+      <w:pPr>
+        <w:pStyle w:val="ListParagraph"/>
+        <w:ind w:left="567" w:firstLine="0"/>
+        <w:contextualSpacing/>
+        <w:rPr>
+          <w:rFonts w:ascii="Times New Roman" w:hAnsi="Times New Roman" w:cs="Times New Roman"/>
+          <w:sz w:val="22"/>
+          <w:szCs w:val="22"/>
+          <w:lang w:val="vi-VN"/>
+        </w:rPr>
+      </w:pPr>
+      <w:r>
+        <w:rPr>
+          <w:rFonts w:ascii="Times New Roman" w:hAnsi="Times New Roman" w:cs="Times New Roman"/>
+          <w:sz w:val="22"/>
+          <w:szCs w:val="22"/>
+          <w:lang w:val="vi-VN"/>
+        </w:rPr>
+        <w:t>-</w:t>
+      </w:r>
+      <w:r>
+        <w:rPr>
+          <w:rFonts w:ascii="Times New Roman" w:hAnsi="Times New Roman" w:cs="Times New Roman"/>
+          <w:sz w:val="22"/>
+          <w:szCs w:val="22"/>
+          <w:lang w:val="vi-VN"/>
+        </w:rPr>
+        <w:tab/>
+        <w:t>Belife được xem là app tập thể dục tốt nhất hiện nay. Những bài tập trên ứng dụng này được phân chia cụ thể theo từng nhóm : mông, cơ, ngực, vai,.. Khi sử dụng app này, sẽ nhận được:</w:t>
+      </w:r>
+    </w:p>
+    <w:p>
+      <w:pPr>
+        <w:pStyle w:val="ListParagraph"/>
+        <w:ind w:left="567" w:firstLine="0"/>
+        <w:contextualSpacing/>
+        <w:rPr>
+          <w:rFonts w:ascii="Times New Roman" w:hAnsi="Times New Roman" w:cs="Times New Roman"/>
+          <w:sz w:val="22"/>
+          <w:szCs w:val="22"/>
+          <w:lang w:val="vi-VN"/>
+        </w:rPr>
+      </w:pPr>
+      <w:r>
+        <w:rPr>
+          <w:rFonts w:ascii="Times New Roman" w:hAnsi="Times New Roman" w:cs="Times New Roman"/>
+          <w:sz w:val="22"/>
+          <w:szCs w:val="22"/>
+          <w:lang w:val="vi-VN"/>
+        </w:rPr>
+        <w:t>+</w:t>
+      </w:r>
+      <w:r>
+        <w:rPr>
+          <w:rFonts w:ascii="Times New Roman" w:hAnsi="Times New Roman" w:cs="Times New Roman"/>
+          <w:sz w:val="22"/>
+          <w:szCs w:val="22"/>
+          <w:lang w:val="vi-VN"/>
+        </w:rPr>
+        <w:tab/>
+        <w:t>Có một thư viện các bài tập thể dục lớn, được hướng dẫn bởi từ chính các HLV đang sử dụng ứng dụng này.</w:t>
+      </w:r>
+    </w:p>
+    <w:p>
+      <w:pPr>
+        <w:pStyle w:val="ListParagraph"/>
+        <w:ind w:left="567" w:firstLine="0"/>
+        <w:contextualSpacing/>
+        <w:rPr>
+          <w:rFonts w:ascii="Times New Roman" w:hAnsi="Times New Roman" w:cs="Times New Roman"/>
+          <w:sz w:val="22"/>
+          <w:szCs w:val="22"/>
+          <w:lang w:val="vi-VN"/>
+        </w:rPr>
+      </w:pPr>
+      <w:r>
+        <w:rPr>
+          <w:rFonts w:ascii="Times New Roman" w:hAnsi="Times New Roman" w:cs="Times New Roman"/>
+          <w:sz w:val="22"/>
+          <w:szCs w:val="22"/>
+          <w:lang w:val="vi-VN"/>
+        </w:rPr>
+        <w:t>+</w:t>
+      </w:r>
+      <w:r>
+        <w:rPr>
+          <w:rFonts w:ascii="Times New Roman" w:hAnsi="Times New Roman" w:cs="Times New Roman"/>
+          <w:sz w:val="22"/>
+          <w:szCs w:val="22"/>
+          <w:lang w:val="vi-VN"/>
+        </w:rPr>
+        <w:tab/>
+        <w:t xml:space="preserve">Giúp dễ dàng chia sẻ hình ảnh, video về những bài tập cá nhân để mọi người trong app cùng đóng góp, chia sẻ, và học hỏi thêm nhiều kinh nghiệm. </w:t>
+      </w:r>
+    </w:p>
+    <w:p>
+      <w:pPr>
+        <w:pStyle w:val="ListParagraph"/>
+        <w:ind w:left="567" w:firstLine="0"/>
+        <w:contextualSpacing/>
+        <w:rPr>
+          <w:rFonts w:ascii="Times New Roman" w:hAnsi="Times New Roman" w:cs="Times New Roman"/>
+          <w:sz w:val="22"/>
+          <w:szCs w:val="22"/>
+          <w:lang w:val="vi-VN"/>
+        </w:rPr>
+      </w:pPr>
+      <w:r>
+        <w:rPr>
+          <w:rFonts w:ascii="Times New Roman" w:hAnsi="Times New Roman" w:cs="Times New Roman"/>
+          <w:sz w:val="22"/>
+          <w:szCs w:val="22"/>
+          <w:lang w:val="vi-VN"/>
+        </w:rPr>
+        <w:t>+</w:t>
+      </w:r>
+      <w:r>
+        <w:rPr>
+          <w:rFonts w:ascii="Times New Roman" w:hAnsi="Times New Roman" w:cs="Times New Roman"/>
+          <w:sz w:val="22"/>
+          <w:szCs w:val="22"/>
+          <w:lang w:val="vi-VN"/>
+        </w:rPr>
+        <w:tab/>
+        <w:t>Chủ động trong việc mua các gói tập thể dục, tập gym từ các HLV với các thao tác đơn giản, nhanh chóng.</w:t>
+      </w:r>
+    </w:p>
+    <w:p>
+      <w:pPr>
+        <w:pStyle w:val="ListParagraph"/>
+        <w:ind w:left="567" w:firstLine="0"/>
+        <w:contextualSpacing/>
+        <w:rPr>
+          <w:rFonts w:ascii="Times New Roman" w:hAnsi="Times New Roman" w:cs="Times New Roman"/>
+          <w:sz w:val="22"/>
+          <w:szCs w:val="22"/>
+          <w:lang w:val="vi-VN"/>
+        </w:rPr>
+      </w:pPr>
+      <w:r>
+        <w:rPr>
+          <w:rFonts w:ascii="Times New Roman" w:hAnsi="Times New Roman" w:cs="Times New Roman"/>
+          <w:sz w:val="22"/>
+          <w:szCs w:val="22"/>
+          <w:lang w:val="vi-VN"/>
+        </w:rPr>
+        <w:t>+</w:t>
+      </w:r>
+      <w:r>
+        <w:rPr>
+          <w:rFonts w:ascii="Times New Roman" w:hAnsi="Times New Roman" w:cs="Times New Roman"/>
+          <w:sz w:val="22"/>
+          <w:szCs w:val="22"/>
+          <w:lang w:val="vi-VN"/>
+        </w:rPr>
+        <w:tab/>
+        <w:t>Giao diện khá thân thiện, hiên đại, ngôn ngữ Việt Nam dễ sử dụng.</w:t>
+      </w:r>
+    </w:p>
+    <w:p>
+      <w:pPr>
+        <w:pStyle w:val="ListParagraph"/>
+        <w:ind w:left="567" w:firstLine="0"/>
+        <w:contextualSpacing/>
+        <w:rPr>
+          <w:rFonts w:ascii="Times New Roman" w:hAnsi="Times New Roman" w:cs="Times New Roman"/>
+          <w:sz w:val="22"/>
+          <w:szCs w:val="22"/>
+          <w:lang w:val="vi-VN"/>
+        </w:rPr>
+      </w:pPr>
+      <w:r>
+        <w:rPr>
+          <w:rFonts w:ascii="Times New Roman" w:hAnsi="Times New Roman" w:cs="Times New Roman"/>
+          <w:sz w:val="22"/>
+          <w:szCs w:val="22"/>
+          <w:lang w:val="vi-VN"/>
+        </w:rPr>
+        <w:t>-</w:t>
+      </w:r>
+      <w:r>
+        <w:rPr>
+          <w:rFonts w:ascii="Times New Roman" w:hAnsi="Times New Roman" w:cs="Times New Roman"/>
+          <w:sz w:val="22"/>
+          <w:szCs w:val="22"/>
+          <w:lang w:val="vi-VN"/>
+        </w:rPr>
+        <w:tab/>
+        <w:t>Home Workouts Gym Pro giúp mọi người xây dựng được những thói quen tập luyện khoa học. Nó tập trung vào những kế hoạch tập luyện, chế độ ăn phù hợp với mục đích người dùng.</w:t>
+      </w:r>
+    </w:p>
+    <w:p>
+      <w:pPr>
+        <w:pStyle w:val="ListParagraph"/>
+        <w:ind w:left="567" w:firstLine="0"/>
+        <w:contextualSpacing/>
+        <w:rPr>
+          <w:rFonts w:ascii="Times New Roman" w:hAnsi="Times New Roman" w:cs="Times New Roman"/>
+          <w:sz w:val="22"/>
+          <w:szCs w:val="22"/>
+          <w:lang w:val="vi-VN"/>
+        </w:rPr>
+      </w:pPr>
+      <w:r>
+        <w:rPr>
+          <w:rFonts w:ascii="Times New Roman" w:hAnsi="Times New Roman" w:cs="Times New Roman"/>
+          <w:sz w:val="22"/>
+          <w:szCs w:val="22"/>
+          <w:lang w:val="vi-VN"/>
+        </w:rPr>
+        <w:t>-</w:t>
+      </w:r>
+      <w:r>
+        <w:rPr>
+          <w:rFonts w:ascii="Times New Roman" w:hAnsi="Times New Roman" w:cs="Times New Roman"/>
+          <w:sz w:val="22"/>
+          <w:szCs w:val="22"/>
+          <w:lang w:val="vi-VN"/>
+        </w:rPr>
+        <w:tab/>
+        <w:t>Pro Fitness giúp theo dõi từng bài tập cụ thể, đưa ra những kết quả phân tích chuẩn xác nhất về sự cố gắng của bạn.</w:t>
+      </w:r>
+    </w:p>
+    <w:p>
+      <w:pPr>
+        <w:pStyle w:val="ListParagraph"/>
+        <w:ind w:left="567" w:firstLine="0"/>
+        <w:contextualSpacing/>
+        <w:rPr>
+          <w:rFonts w:ascii="Times New Roman" w:hAnsi="Times New Roman" w:cs="Times New Roman"/>
+          <w:sz w:val="22"/>
+          <w:szCs w:val="22"/>
+          <w:lang w:val="vi-VN"/>
+        </w:rPr>
+      </w:pPr>
+      <w:r>
+        <w:rPr>
+          <w:rFonts w:ascii="Times New Roman" w:hAnsi="Times New Roman" w:cs="Times New Roman"/>
+          <w:sz w:val="22"/>
+          <w:szCs w:val="22"/>
+          <w:lang w:val="vi-VN"/>
+        </w:rPr>
+        <w:t>-</w:t>
+      </w:r>
+      <w:r>
+        <w:rPr>
+          <w:rFonts w:ascii="Times New Roman" w:hAnsi="Times New Roman" w:cs="Times New Roman"/>
+          <w:sz w:val="22"/>
+          <w:szCs w:val="22"/>
+          <w:lang w:val="vi-VN"/>
+        </w:rPr>
+        <w:tab/>
+        <w:t>Building A Perfect Body Plan chỉ cần tải ứng dụng này về một lần, và hoàn toàn có thể dùng offline.</w:t>
+      </w:r>
+    </w:p>
+    <w:p>
+      <w:pPr>
+        <w:pStyle w:val="ListParagraph"/>
+        <w:ind w:left="567" w:firstLine="0"/>
+        <w:contextualSpacing/>
+        <w:rPr>
+          <w:rFonts w:ascii="Times New Roman" w:hAnsi="Times New Roman" w:cs="Times New Roman"/>
+          <w:sz w:val="22"/>
+          <w:szCs w:val="22"/>
+          <w:lang w:val="vi-VN"/>
+        </w:rPr>
+      </w:pPr>
+      <w:r>
+        <w:rPr>
+          <w:rFonts w:ascii="Times New Roman" w:hAnsi="Times New Roman" w:cs="Times New Roman"/>
+          <w:sz w:val="22"/>
+          <w:szCs w:val="22"/>
+          <w:lang w:val="vi-VN"/>
+        </w:rPr>
+        <w:t>- Freeletics thiết kế các bài tập để thách thức người sử dụng, bạn sẽ tự mình vượt qua thử thách với 50 bài tập thể dục tan mỡ bụng, đốt cháy mỡ thừa.</w:t>
+      </w:r>
+    </w:p>
+    <w:p>
+      <w:pPr>
+        <w:pStyle w:val="ListParagraph"/>
+        <w:ind w:left="567" w:firstLine="0"/>
+        <w:rPr>
+          <w:rFonts w:ascii="Times New Roman" w:hAnsi="Times New Roman" w:cs="Times New Roman"/>
+          <w:sz w:val="22"/>
+          <w:szCs w:val="22"/>
+          <w:lang w:val="vi-VN"/>
+        </w:rPr>
+      </w:pPr>
+      <w:r>
+        <w:rPr>
+          <w:rFonts w:ascii="Times New Roman" w:hAnsi="Times New Roman" w:cs="Times New Roman"/>
+          <w:sz w:val="22"/>
+          <w:szCs w:val="22"/>
+          <w:lang w:val="vi-VN"/>
+        </w:rPr>
+        <w:t>-</w:t>
+      </w:r>
+      <w:r>
+        <w:rPr>
+          <w:rFonts w:ascii="Times New Roman" w:hAnsi="Times New Roman" w:cs="Times New Roman"/>
+          <w:sz w:val="22"/>
+          <w:szCs w:val="22"/>
+          <w:lang w:val="vi-VN"/>
+        </w:rPr>
+        <w:tab/>
+        <w:t>8fit xây dựng giúp người dùng dễ dàng kết hợp với việc tập luyện và cân bằng dinh dưỡng. Khi tải ứng dụng này, hãy gõ mục tiêu sức khoẻ của bạn lên ứng dụng. Sau đó 8fit sẽ tự đo lường và đưa ra các bài tập thể dục và chế độ dinh dưỡng phù hợp.</w:t>
+      </w:r>
+    </w:p>
+    <w:p>
+      <w:pPr>
+        <w:pStyle w:val="ListParagraph"/>
+        <w:ind w:left="567" w:firstLine="0"/>
+        <w:rPr>
+          <w:rFonts w:ascii="Times New Roman" w:hAnsi="Times New Roman" w:cs="Times New Roman"/>
+          <w:sz w:val="22"/>
+          <w:szCs w:val="22"/>
+          <w:lang w:val="vi-VN"/>
+        </w:rPr>
+      </w:pPr>
+    </w:p>
+    <w:p>
+      <w:pPr>
+        <w:pStyle w:val="ListParagraph"/>
+        <w:ind w:left="567" w:firstLine="0"/>
+        <w:rPr>
+          <w:rFonts w:ascii="Times New Roman" w:hAnsi="Times New Roman" w:cs="Times New Roman"/>
+          <w:sz w:val="22"/>
+          <w:szCs w:val="22"/>
+          <w:lang w:val="vi-VN"/>
+        </w:rPr>
+      </w:pPr>
+    </w:p>
+    <w:p>
+      <w:pPr>
+        <w:pStyle w:val="ListParagraph"/>
+        <w:ind w:left="567" w:firstLine="0"/>
+        <w:rPr>
+          <w:rFonts w:ascii="Times New Roman" w:hAnsi="Times New Roman" w:cs="Times New Roman"/>
+          <w:sz w:val="22"/>
+          <w:szCs w:val="22"/>
+          <w:lang w:val="vi-VN"/>
+        </w:rPr>
+      </w:pPr>
+    </w:p>
+    <w:p>
+      <w:pPr>
+        <w:pStyle w:val="ListParagraph"/>
+        <w:numPr>
+          <w:ilvl w:val="1"/>
+          <w:numId w:val="13"/>
+        </w:numPr>
+        <w:tabs>
+          <w:tab w:val="left" w:pos="0"/>
+        </w:tabs>
+        <w:ind w:left="567" w:firstLine="0"/>
+        <w:contextualSpacing/>
         <w:rPr>
           <w:rFonts w:ascii="Times New Roman" w:hAnsi="Times New Roman" w:cs="Times New Roman"/>
           <w:b/>
@@ -3344,8 +3730,7 @@
           <w:szCs w:val="22"/>
           <w:lang w:val="vi-VN"/>
         </w:rPr>
-        <w:t>1.2.</w:t>
-      </w:r>
+      </w:pPr>
       <w:r>
         <w:rPr>
           <w:rFonts w:ascii="Times New Roman" w:hAnsi="Times New Roman" w:cs="Times New Roman"/>
@@ -3355,8 +3740,8 @@
           <w:szCs w:val="22"/>
           <w:lang w:val="vi-VN"/>
         </w:rPr>
-        <w:tab/>
-        <w:t>Prior arts</w:t>
+        <w:lastRenderedPageBreak/>
+        <w:t>Proposed solution</w:t>
       </w:r>
     </w:p>
     <w:p>
@@ -3378,7 +3763,7 @@
           <w:szCs w:val="22"/>
           <w:lang w:val="vi-VN"/>
         </w:rPr>
-        <w:t>Một trong các app tập thể dục tại nhà tốt nhất hiện nay:</w:t>
+        <w:t>Ngoài những giải pháp mà các trang web đã phổ biến, Fitness plus có những giải pháp tốt hơn giúp cho bạn có thể dễ dàng sử dụng. Cụ thể như sau:</w:t>
       </w:r>
     </w:p>
     <w:p>
@@ -3410,7 +3795,7 @@
           <w:lang w:val="vi-VN"/>
         </w:rPr>
         <w:tab/>
-        <w:t>Belife được xem là app tập thể dục tốt nhất hiện nay. Những bài tập trên ứng dụng này được phân chia cụ thể theo từng nhóm : mông, cơ, ngực, vai,.. Khi sử dụng app này, sẽ nhận được:</w:t>
+        <w:t>Fitness Plus sẽ lấy các thông tin cụ thể như: số đo 3 vòng, chiều cao, cân nặng, mục tiêu bạn mong muốn là gì để có thể tư vấn phù hợp với mục tiêu mà bạn đề ra. Sau đó sẽ đưa ra các bài tập, lịch trình phù hợp để bạn luyện tập mỗi ngày.</w:t>
       </w:r>
     </w:p>
     <w:p>
@@ -3432,7 +3817,7 @@
           <w:szCs w:val="22"/>
           <w:lang w:val="vi-VN"/>
         </w:rPr>
-        <w:t>+</w:t>
+        <w:t>-</w:t>
       </w:r>
       <w:r>
         <w:rPr>
@@ -3442,14 +3827,13 @@
           <w:lang w:val="vi-VN"/>
         </w:rPr>
         <w:tab/>
-        <w:t>Có một thư viện các bài tập thể dục lớn, được hướng dẫn bởi từ chính các HLV đang sử dụng ứng dụng này.</w:t>
+        <w:t>Fitness Plus có từng khóa học và lộ trình khác nhau để bạn có thể đăng ký và thuê PT riêng cho mình với giá cả hợp lý.</w:t>
       </w:r>
     </w:p>
     <w:p>
       <w:pPr>
         <w:pStyle w:val="ListParagraph"/>
         <w:ind w:left="567" w:firstLine="0"/>
-        <w:contextualSpacing/>
         <w:rPr>
           <w:rFonts w:ascii="Times New Roman" w:hAnsi="Times New Roman" w:cs="Times New Roman"/>
           <w:sz w:val="22"/>
@@ -3464,7 +3848,7 @@
           <w:szCs w:val="22"/>
           <w:lang w:val="vi-VN"/>
         </w:rPr>
-        <w:t>+</w:t>
+        <w:t>-</w:t>
       </w:r>
       <w:r>
         <w:rPr>
@@ -3474,261 +3858,16 @@
           <w:lang w:val="vi-VN"/>
         </w:rPr>
         <w:tab/>
-        <w:t xml:space="preserve">Giúp dễ dàng chia sẻ hình ảnh, video về những bài tập cá nhân để mọi người trong app cùng đóng góp, chia sẻ, và học hỏi thêm nhiều kinh nghiệm. </w:t>
+        <w:t>Các bài tập, video hướng dẫn được sắp xếp theo từng mục cố định như giới tính, mục tiêu, …  để người dùng có thể dễ dàng tìm kiếm với từ khóa cần tìm.</w:t>
       </w:r>
     </w:p>
     <w:p>
       <w:pPr>
         <w:pStyle w:val="ListParagraph"/>
-        <w:ind w:left="567" w:firstLine="0"/>
-        <w:contextualSpacing/>
-        <w:rPr>
-          <w:rFonts w:ascii="Times New Roman" w:hAnsi="Times New Roman" w:cs="Times New Roman"/>
-          <w:sz w:val="22"/>
-          <w:szCs w:val="22"/>
-          <w:lang w:val="vi-VN"/>
-        </w:rPr>
-      </w:pPr>
-      <w:r>
-        <w:rPr>
-          <w:rFonts w:ascii="Times New Roman" w:hAnsi="Times New Roman" w:cs="Times New Roman"/>
-          <w:sz w:val="22"/>
-          <w:szCs w:val="22"/>
-          <w:lang w:val="vi-VN"/>
-        </w:rPr>
-        <w:t>+</w:t>
-      </w:r>
-      <w:r>
-        <w:rPr>
-          <w:rFonts w:ascii="Times New Roman" w:hAnsi="Times New Roman" w:cs="Times New Roman"/>
-          <w:sz w:val="22"/>
-          <w:szCs w:val="22"/>
-          <w:lang w:val="vi-VN"/>
-        </w:rPr>
-        <w:tab/>
-        <w:t>Chủ động trong việc mua các gói tập thể dục, tập gym từ các HLV với các thao tác đơn giản, nhanh chóng.</w:t>
-      </w:r>
-    </w:p>
-    <w:p>
-      <w:pPr>
-        <w:pStyle w:val="ListParagraph"/>
-        <w:ind w:left="567" w:firstLine="0"/>
-        <w:contextualSpacing/>
-        <w:rPr>
-          <w:rFonts w:ascii="Times New Roman" w:hAnsi="Times New Roman" w:cs="Times New Roman"/>
-          <w:sz w:val="22"/>
-          <w:szCs w:val="22"/>
-          <w:lang w:val="vi-VN"/>
-        </w:rPr>
-      </w:pPr>
-      <w:r>
-        <w:rPr>
-          <w:rFonts w:ascii="Times New Roman" w:hAnsi="Times New Roman" w:cs="Times New Roman"/>
-          <w:sz w:val="22"/>
-          <w:szCs w:val="22"/>
-          <w:lang w:val="vi-VN"/>
-        </w:rPr>
-        <w:t>+</w:t>
-      </w:r>
-      <w:r>
-        <w:rPr>
-          <w:rFonts w:ascii="Times New Roman" w:hAnsi="Times New Roman" w:cs="Times New Roman"/>
-          <w:sz w:val="22"/>
-          <w:szCs w:val="22"/>
-          <w:lang w:val="vi-VN"/>
-        </w:rPr>
-        <w:tab/>
-        <w:t>Giao diện khá thân thiện, hiên đại, ngôn ngữ Việt Nam dễ sử dụng.</w:t>
-      </w:r>
-    </w:p>
-    <w:p>
-      <w:pPr>
-        <w:pStyle w:val="ListParagraph"/>
-        <w:ind w:left="567" w:firstLine="0"/>
-        <w:contextualSpacing/>
-        <w:rPr>
-          <w:rFonts w:ascii="Times New Roman" w:hAnsi="Times New Roman" w:cs="Times New Roman"/>
-          <w:sz w:val="22"/>
-          <w:szCs w:val="22"/>
-          <w:lang w:val="vi-VN"/>
-        </w:rPr>
-      </w:pPr>
-      <w:r>
-        <w:rPr>
-          <w:rFonts w:ascii="Times New Roman" w:hAnsi="Times New Roman" w:cs="Times New Roman"/>
-          <w:sz w:val="22"/>
-          <w:szCs w:val="22"/>
-          <w:lang w:val="vi-VN"/>
-        </w:rPr>
-        <w:t>-</w:t>
-      </w:r>
-      <w:r>
-        <w:rPr>
-          <w:rFonts w:ascii="Times New Roman" w:hAnsi="Times New Roman" w:cs="Times New Roman"/>
-          <w:sz w:val="22"/>
-          <w:szCs w:val="22"/>
-          <w:lang w:val="vi-VN"/>
-        </w:rPr>
-        <w:tab/>
-        <w:t>Home Workouts Gym Pro giúp mọi người xây dựng được những thói quen tập luyện khoa học. Nó tập trung vào những kế hoạch tập luyện, chế độ ăn phù hợp với mục đích người dùng.</w:t>
-      </w:r>
-    </w:p>
-    <w:p>
-      <w:pPr>
-        <w:pStyle w:val="ListParagraph"/>
-        <w:ind w:left="567" w:firstLine="0"/>
-        <w:contextualSpacing/>
-        <w:rPr>
-          <w:rFonts w:ascii="Times New Roman" w:hAnsi="Times New Roman" w:cs="Times New Roman"/>
-          <w:sz w:val="22"/>
-          <w:szCs w:val="22"/>
-          <w:lang w:val="vi-VN"/>
-        </w:rPr>
-      </w:pPr>
-      <w:r>
-        <w:rPr>
-          <w:rFonts w:ascii="Times New Roman" w:hAnsi="Times New Roman" w:cs="Times New Roman"/>
-          <w:sz w:val="22"/>
-          <w:szCs w:val="22"/>
-          <w:lang w:val="vi-VN"/>
-        </w:rPr>
-        <w:t>-</w:t>
-      </w:r>
-      <w:r>
-        <w:rPr>
-          <w:rFonts w:ascii="Times New Roman" w:hAnsi="Times New Roman" w:cs="Times New Roman"/>
-          <w:sz w:val="22"/>
-          <w:szCs w:val="22"/>
-          <w:lang w:val="vi-VN"/>
-        </w:rPr>
-        <w:tab/>
-        <w:t>Pro Fitness giúp theo dõi từng bài tập cụ thể, đưa ra những kết quả phân tích chuẩn xác nhất về sự cố gắng của bạn.</w:t>
-      </w:r>
-    </w:p>
-    <w:p>
-      <w:pPr>
-        <w:pStyle w:val="ListParagraph"/>
-        <w:ind w:left="567" w:firstLine="0"/>
-        <w:contextualSpacing/>
-        <w:rPr>
-          <w:rFonts w:ascii="Times New Roman" w:hAnsi="Times New Roman" w:cs="Times New Roman"/>
-          <w:sz w:val="22"/>
-          <w:szCs w:val="22"/>
-          <w:lang w:val="vi-VN"/>
-        </w:rPr>
-      </w:pPr>
-      <w:r>
-        <w:rPr>
-          <w:rFonts w:ascii="Times New Roman" w:hAnsi="Times New Roman" w:cs="Times New Roman"/>
-          <w:sz w:val="22"/>
-          <w:szCs w:val="22"/>
-          <w:lang w:val="vi-VN"/>
-        </w:rPr>
-        <w:t>-</w:t>
-      </w:r>
-      <w:r>
-        <w:rPr>
-          <w:rFonts w:ascii="Times New Roman" w:hAnsi="Times New Roman" w:cs="Times New Roman"/>
-          <w:sz w:val="22"/>
-          <w:szCs w:val="22"/>
-          <w:lang w:val="vi-VN"/>
-        </w:rPr>
-        <w:tab/>
-        <w:t>Building A Perfect Body Plan chỉ cần tải ứng dụng này về một lần, và hoàn toàn có thể dùng offline.</w:t>
-      </w:r>
-    </w:p>
-    <w:p>
-      <w:pPr>
-        <w:pStyle w:val="ListParagraph"/>
-        <w:ind w:left="567" w:firstLine="0"/>
-        <w:contextualSpacing/>
-        <w:rPr>
-          <w:rFonts w:ascii="Times New Roman" w:hAnsi="Times New Roman" w:cs="Times New Roman"/>
-          <w:sz w:val="22"/>
-          <w:szCs w:val="22"/>
-          <w:lang w:val="vi-VN"/>
-        </w:rPr>
-      </w:pPr>
-      <w:r>
-        <w:rPr>
-          <w:rFonts w:ascii="Times New Roman" w:hAnsi="Times New Roman" w:cs="Times New Roman"/>
-          <w:sz w:val="22"/>
-          <w:szCs w:val="22"/>
-          <w:lang w:val="vi-VN"/>
-        </w:rPr>
-        <w:t>- Freeletics thiết kế các bài tập để thách thức người sử dụng, bạn sẽ tự mình vượt qua thử thách với 50 bài tập thể dục tan mỡ bụng, đốt cháy mỡ thừa.</w:t>
-      </w:r>
-    </w:p>
-    <w:p>
-      <w:pPr>
-        <w:pStyle w:val="ListParagraph"/>
-        <w:ind w:left="567" w:firstLine="0"/>
-        <w:rPr>
-          <w:rFonts w:ascii="Times New Roman" w:hAnsi="Times New Roman" w:cs="Times New Roman"/>
-          <w:sz w:val="22"/>
-          <w:szCs w:val="22"/>
-          <w:lang w:val="vi-VN"/>
-        </w:rPr>
-      </w:pPr>
-      <w:r>
-        <w:rPr>
-          <w:rFonts w:ascii="Times New Roman" w:hAnsi="Times New Roman" w:cs="Times New Roman"/>
-          <w:sz w:val="22"/>
-          <w:szCs w:val="22"/>
-          <w:lang w:val="vi-VN"/>
-        </w:rPr>
-        <w:t>-</w:t>
-      </w:r>
-      <w:r>
-        <w:rPr>
-          <w:rFonts w:ascii="Times New Roman" w:hAnsi="Times New Roman" w:cs="Times New Roman"/>
-          <w:sz w:val="22"/>
-          <w:szCs w:val="22"/>
-          <w:lang w:val="vi-VN"/>
-        </w:rPr>
-        <w:tab/>
-        <w:t>8fit xây dựng giúp người dùng dễ dàng kết hợp với việc tập luyện và cân bằng dinh dưỡng. Khi tải ứng dụng này, hãy gõ mục tiêu sức khoẻ của bạn lên ứng dụng. Sau đó 8fit sẽ tự đo lường và đưa ra các bài tập thể dục và chế độ dinh dưỡng phù hợp.</w:t>
-      </w:r>
-    </w:p>
-    <w:p>
-      <w:pPr>
-        <w:pStyle w:val="ListParagraph"/>
-        <w:ind w:left="567" w:firstLine="0"/>
-        <w:rPr>
-          <w:rFonts w:ascii="Times New Roman" w:hAnsi="Times New Roman" w:cs="Times New Roman"/>
-          <w:sz w:val="22"/>
-          <w:szCs w:val="22"/>
-          <w:lang w:val="vi-VN"/>
-        </w:rPr>
-      </w:pPr>
-    </w:p>
-    <w:p>
-      <w:pPr>
-        <w:pStyle w:val="ListParagraph"/>
-        <w:ind w:left="567" w:firstLine="0"/>
-        <w:rPr>
-          <w:rFonts w:ascii="Times New Roman" w:hAnsi="Times New Roman" w:cs="Times New Roman"/>
-          <w:sz w:val="22"/>
-          <w:szCs w:val="22"/>
-          <w:lang w:val="vi-VN"/>
-        </w:rPr>
-      </w:pPr>
-    </w:p>
-    <w:p>
-      <w:pPr>
-        <w:pStyle w:val="ListParagraph"/>
-        <w:ind w:left="567" w:firstLine="0"/>
-        <w:rPr>
-          <w:rFonts w:ascii="Times New Roman" w:hAnsi="Times New Roman" w:cs="Times New Roman"/>
-          <w:sz w:val="22"/>
-          <w:szCs w:val="22"/>
-          <w:lang w:val="vi-VN"/>
-        </w:rPr>
-      </w:pPr>
-    </w:p>
-    <w:p>
-      <w:pPr>
-        <w:pStyle w:val="ListParagraph"/>
+        <w:numPr>
+          <w:ilvl w:val="1"/>
+          <w:numId w:val="13"/>
+        </w:numPr>
         <w:ind w:left="567" w:firstLine="0"/>
         <w:contextualSpacing/>
         <w:rPr>
@@ -3749,10 +3888,135 @@
           <w:szCs w:val="22"/>
           <w:lang w:val="vi-VN"/>
         </w:rPr>
-        <w:lastRenderedPageBreak/>
-        <w:t>1.3.</w:t>
+        <w:t>Goals</w:t>
+      </w:r>
+    </w:p>
+    <w:p>
+      <w:pPr>
+        <w:pStyle w:val="ListParagraph"/>
+        <w:ind w:left="567" w:firstLine="0"/>
+        <w:contextualSpacing/>
+        <w:rPr>
+          <w:rFonts w:ascii="Times New Roman" w:hAnsi="Times New Roman" w:cs="Times New Roman"/>
+          <w:sz w:val="22"/>
+          <w:szCs w:val="22"/>
+          <w:lang w:val="vi-VN"/>
+        </w:rPr>
+      </w:pPr>
+      <w:r>
+        <w:rPr>
+          <w:rFonts w:ascii="Times New Roman" w:hAnsi="Times New Roman" w:cs="Times New Roman"/>
+          <w:sz w:val="22"/>
+          <w:szCs w:val="22"/>
+          <w:lang w:val="vi-VN"/>
+        </w:rPr>
+        <w:t xml:space="preserve">Mục tiêu của dự án là xây dựng hệ thống "Fitness Flus" với các chức năng này: </w:t>
+      </w:r>
+    </w:p>
+    <w:p>
+      <w:pPr>
+        <w:pStyle w:val="ListParagraph"/>
+        <w:ind w:left="567" w:firstLine="0"/>
+        <w:contextualSpacing/>
+        <w:rPr>
+          <w:rFonts w:ascii="Times New Roman" w:hAnsi="Times New Roman" w:cs="Times New Roman"/>
+          <w:sz w:val="22"/>
+          <w:szCs w:val="22"/>
+          <w:lang w:val="vi-VN"/>
+        </w:rPr>
+      </w:pPr>
+      <w:r>
+        <w:rPr>
+          <w:rFonts w:ascii="Times New Roman" w:hAnsi="Times New Roman" w:cs="Times New Roman"/>
+          <w:sz w:val="22"/>
+          <w:szCs w:val="22"/>
+          <w:lang w:val="vi-VN"/>
+        </w:rPr>
+        <w:t>-</w:t>
       </w:r>
       <w:r>
+        <w:rPr>
+          <w:rFonts w:ascii="Times New Roman" w:hAnsi="Times New Roman" w:cs="Times New Roman"/>
+          <w:sz w:val="22"/>
+          <w:szCs w:val="22"/>
+          <w:lang w:val="vi-VN"/>
+        </w:rPr>
+        <w:tab/>
+        <w:t>Người dùng có thể luyện tập thể dục, thể thao thông qua các bài tập, khóa học được hướng dẫn cụ thể bằng nội dung, hình ảnh hoặc video.</w:t>
+      </w:r>
+    </w:p>
+    <w:p>
+      <w:pPr>
+        <w:pStyle w:val="ListParagraph"/>
+        <w:ind w:left="567" w:firstLine="0"/>
+        <w:contextualSpacing/>
+        <w:rPr>
+          <w:rFonts w:ascii="Times New Roman" w:hAnsi="Times New Roman" w:cs="Times New Roman"/>
+          <w:sz w:val="22"/>
+          <w:szCs w:val="22"/>
+          <w:lang w:val="vi-VN"/>
+        </w:rPr>
+      </w:pPr>
+      <w:r>
+        <w:rPr>
+          <w:rFonts w:ascii="Times New Roman" w:hAnsi="Times New Roman" w:cs="Times New Roman"/>
+          <w:sz w:val="22"/>
+          <w:szCs w:val="22"/>
+          <w:lang w:val="vi-VN"/>
+        </w:rPr>
+        <w:t>-</w:t>
+      </w:r>
+      <w:r>
+        <w:rPr>
+          <w:rFonts w:ascii="Times New Roman" w:hAnsi="Times New Roman" w:cs="Times New Roman"/>
+          <w:sz w:val="22"/>
+          <w:szCs w:val="22"/>
+          <w:lang w:val="vi-VN"/>
+        </w:rPr>
+        <w:tab/>
+        <w:t>Người dùng có thể lựa chọn được bộ môn thể dục ,thể thao phù hợp với bản thân thông qua việc học thử các khóa học.</w:t>
+      </w:r>
+    </w:p>
+    <w:p>
+      <w:pPr>
+        <w:pStyle w:val="ListParagraph"/>
+        <w:ind w:left="567" w:firstLine="0"/>
+        <w:rPr>
+          <w:rFonts w:ascii="Times New Roman" w:hAnsi="Times New Roman" w:cs="Times New Roman"/>
+          <w:sz w:val="22"/>
+          <w:szCs w:val="22"/>
+          <w:lang w:val="vi-VN"/>
+        </w:rPr>
+      </w:pPr>
+      <w:r>
+        <w:rPr>
+          <w:rFonts w:ascii="Times New Roman" w:hAnsi="Times New Roman" w:cs="Times New Roman"/>
+          <w:sz w:val="22"/>
+          <w:szCs w:val="22"/>
+          <w:lang w:val="vi-VN"/>
+        </w:rPr>
+        <w:t>-</w:t>
+      </w:r>
+      <w:r>
+        <w:rPr>
+          <w:rFonts w:ascii="Times New Roman" w:hAnsi="Times New Roman" w:cs="Times New Roman"/>
+          <w:sz w:val="22"/>
+          <w:szCs w:val="22"/>
+          <w:lang w:val="vi-VN"/>
+        </w:rPr>
+        <w:tab/>
+        <w:t>Người dùng có thể liên kết với “ Huấn luyện viên” phục vụ cho nhu cầu luyện tập chuyên nghiệp và sử dụng phòng tập chuyên dụng.</w:t>
+      </w:r>
+    </w:p>
+    <w:p>
+      <w:pPr>
+        <w:pStyle w:val="ListParagraph"/>
+        <w:numPr>
+          <w:ilvl w:val="1"/>
+          <w:numId w:val="13"/>
+        </w:numPr>
+        <w:ind w:left="567" w:firstLine="0"/>
+        <w:contextualSpacing/>
         <w:rPr>
           <w:rFonts w:ascii="Times New Roman" w:hAnsi="Times New Roman" w:cs="Times New Roman"/>
           <w:b/>
@@ -3761,132 +4025,8 @@
           <w:szCs w:val="22"/>
           <w:lang w:val="vi-VN"/>
         </w:rPr>
-        <w:tab/>
-        <w:t>Proposed solution</w:t>
-      </w:r>
-    </w:p>
-    <w:p>
-      <w:pPr>
-        <w:pStyle w:val="ListParagraph"/>
-        <w:ind w:left="567" w:firstLine="0"/>
-        <w:contextualSpacing/>
-        <w:rPr>
-          <w:rFonts w:ascii="Times New Roman" w:hAnsi="Times New Roman" w:cs="Times New Roman"/>
-          <w:sz w:val="22"/>
-          <w:szCs w:val="22"/>
-          <w:lang w:val="vi-VN"/>
-        </w:rPr>
       </w:pPr>
       <w:r>
-        <w:rPr>
-          <w:rFonts w:ascii="Times New Roman" w:hAnsi="Times New Roman" w:cs="Times New Roman"/>
-          <w:sz w:val="22"/>
-          <w:szCs w:val="22"/>
-          <w:lang w:val="vi-VN"/>
-        </w:rPr>
-        <w:t>Ngoài những giải pháp mà các trang web đã phổ biến, Fitness plus có những giải pháp tốt hơn giúp cho bạn có thể dễ dàng sử dụng. Cụ thể như sau:</w:t>
-      </w:r>
-    </w:p>
-    <w:p>
-      <w:pPr>
-        <w:pStyle w:val="ListParagraph"/>
-        <w:ind w:left="567" w:firstLine="0"/>
-        <w:contextualSpacing/>
-        <w:rPr>
-          <w:rFonts w:ascii="Times New Roman" w:hAnsi="Times New Roman" w:cs="Times New Roman"/>
-          <w:sz w:val="22"/>
-          <w:szCs w:val="22"/>
-          <w:lang w:val="vi-VN"/>
-        </w:rPr>
-      </w:pPr>
-      <w:r>
-        <w:rPr>
-          <w:rFonts w:ascii="Times New Roman" w:hAnsi="Times New Roman" w:cs="Times New Roman"/>
-          <w:sz w:val="22"/>
-          <w:szCs w:val="22"/>
-          <w:lang w:val="vi-VN"/>
-        </w:rPr>
-        <w:t>-</w:t>
-      </w:r>
-      <w:r>
-        <w:rPr>
-          <w:rFonts w:ascii="Times New Roman" w:hAnsi="Times New Roman" w:cs="Times New Roman"/>
-          <w:sz w:val="22"/>
-          <w:szCs w:val="22"/>
-          <w:lang w:val="vi-VN"/>
-        </w:rPr>
-        <w:tab/>
-        <w:t>Fitness Plus sẽ lấy các thông tin cụ thể như: số đo 3 vòng, chiều cao, cân nặng, mục tiêu bạn mong muốn là gì để có thể tư vấn phù hợp với mục tiêu mà bạn đề ra. Sau đó sẽ đưa ra các bài tập, lịch trình phù hợp để bạn luyện tập mỗi ngày.</w:t>
-      </w:r>
-    </w:p>
-    <w:p>
-      <w:pPr>
-        <w:pStyle w:val="ListParagraph"/>
-        <w:ind w:left="567" w:firstLine="0"/>
-        <w:contextualSpacing/>
-        <w:rPr>
-          <w:rFonts w:ascii="Times New Roman" w:hAnsi="Times New Roman" w:cs="Times New Roman"/>
-          <w:sz w:val="22"/>
-          <w:szCs w:val="22"/>
-          <w:lang w:val="vi-VN"/>
-        </w:rPr>
-      </w:pPr>
-      <w:r>
-        <w:rPr>
-          <w:rFonts w:ascii="Times New Roman" w:hAnsi="Times New Roman" w:cs="Times New Roman"/>
-          <w:sz w:val="22"/>
-          <w:szCs w:val="22"/>
-          <w:lang w:val="vi-VN"/>
-        </w:rPr>
-        <w:t>-</w:t>
-      </w:r>
-      <w:r>
-        <w:rPr>
-          <w:rFonts w:ascii="Times New Roman" w:hAnsi="Times New Roman" w:cs="Times New Roman"/>
-          <w:sz w:val="22"/>
-          <w:szCs w:val="22"/>
-          <w:lang w:val="vi-VN"/>
-        </w:rPr>
-        <w:tab/>
-        <w:t>Fitness Plus có từng khóa học và lộ trình khác nhau để bạn có thể đăng ký và thuê PT riêng cho mình với giá cả hợp lý.</w:t>
-      </w:r>
-    </w:p>
-    <w:p>
-      <w:pPr>
-        <w:pStyle w:val="ListParagraph"/>
-        <w:ind w:left="567" w:firstLine="0"/>
-        <w:rPr>
-          <w:rFonts w:ascii="Times New Roman" w:hAnsi="Times New Roman" w:cs="Times New Roman"/>
-          <w:sz w:val="22"/>
-          <w:szCs w:val="22"/>
-          <w:lang w:val="vi-VN"/>
-        </w:rPr>
-      </w:pPr>
-      <w:r>
-        <w:rPr>
-          <w:rFonts w:ascii="Times New Roman" w:hAnsi="Times New Roman" w:cs="Times New Roman"/>
-          <w:sz w:val="22"/>
-          <w:szCs w:val="22"/>
-          <w:lang w:val="vi-VN"/>
-        </w:rPr>
-        <w:t>-</w:t>
-      </w:r>
-      <w:r>
-        <w:rPr>
-          <w:rFonts w:ascii="Times New Roman" w:hAnsi="Times New Roman" w:cs="Times New Roman"/>
-          <w:sz w:val="22"/>
-          <w:szCs w:val="22"/>
-          <w:lang w:val="vi-VN"/>
-        </w:rPr>
-        <w:tab/>
-        <w:t>Các bài tập, video hướng dẫn được sắp xếp theo từng mục cố định như giới tính, mục tiêu, …  để người dùng có thể dễ dàng tìm kiếm với từ khóa cần tìm.</w:t>
-      </w:r>
-    </w:p>
-    <w:p>
-      <w:pPr>
-        <w:pStyle w:val="ListParagraph"/>
-        <w:ind w:left="567" w:firstLine="0"/>
-        <w:contextualSpacing/>
         <w:rPr>
           <w:rFonts w:ascii="Times New Roman" w:hAnsi="Times New Roman" w:cs="Times New Roman"/>
           <w:b/>
@@ -3895,183 +4035,6 @@
           <w:szCs w:val="22"/>
           <w:lang w:val="vi-VN"/>
         </w:rPr>
-      </w:pPr>
-      <w:r>
-        <w:rPr>
-          <w:rFonts w:ascii="Times New Roman" w:hAnsi="Times New Roman" w:cs="Times New Roman"/>
-          <w:b/>
-          <w:bCs/>
-          <w:sz w:val="22"/>
-          <w:szCs w:val="22"/>
-          <w:lang w:val="vi-VN"/>
-        </w:rPr>
-        <w:t>1.4.</w:t>
-      </w:r>
-      <w:r>
-        <w:rPr>
-          <w:rFonts w:ascii="Times New Roman" w:hAnsi="Times New Roman" w:cs="Times New Roman"/>
-          <w:b/>
-          <w:bCs/>
-          <w:sz w:val="22"/>
-          <w:szCs w:val="22"/>
-          <w:lang w:val="vi-VN"/>
-        </w:rPr>
-        <w:tab/>
-        <w:t>Goals</w:t>
-      </w:r>
-    </w:p>
-    <w:p>
-      <w:pPr>
-        <w:pStyle w:val="ListParagraph"/>
-        <w:ind w:left="567" w:firstLine="0"/>
-        <w:contextualSpacing/>
-        <w:rPr>
-          <w:rFonts w:ascii="Times New Roman" w:hAnsi="Times New Roman" w:cs="Times New Roman"/>
-          <w:sz w:val="22"/>
-          <w:szCs w:val="22"/>
-          <w:lang w:val="vi-VN"/>
-        </w:rPr>
-      </w:pPr>
-      <w:r>
-        <w:rPr>
-          <w:rFonts w:ascii="Times New Roman" w:hAnsi="Times New Roman" w:cs="Times New Roman"/>
-          <w:sz w:val="22"/>
-          <w:szCs w:val="22"/>
-          <w:lang w:val="vi-VN"/>
-        </w:rPr>
-        <w:t xml:space="preserve">Mục tiêu của dự án là xây dựng hệ thống "Fitness Flus" với các chức năng này: </w:t>
-      </w:r>
-    </w:p>
-    <w:p>
-      <w:pPr>
-        <w:pStyle w:val="ListParagraph"/>
-        <w:ind w:left="567" w:firstLine="0"/>
-        <w:contextualSpacing/>
-        <w:rPr>
-          <w:rFonts w:ascii="Times New Roman" w:hAnsi="Times New Roman" w:cs="Times New Roman"/>
-          <w:sz w:val="22"/>
-          <w:szCs w:val="22"/>
-          <w:lang w:val="vi-VN"/>
-        </w:rPr>
-      </w:pPr>
-      <w:r>
-        <w:rPr>
-          <w:rFonts w:ascii="Times New Roman" w:hAnsi="Times New Roman" w:cs="Times New Roman"/>
-          <w:sz w:val="22"/>
-          <w:szCs w:val="22"/>
-          <w:lang w:val="vi-VN"/>
-        </w:rPr>
-        <w:t>-</w:t>
-      </w:r>
-      <w:r>
-        <w:rPr>
-          <w:rFonts w:ascii="Times New Roman" w:hAnsi="Times New Roman" w:cs="Times New Roman"/>
-          <w:sz w:val="22"/>
-          <w:szCs w:val="22"/>
-          <w:lang w:val="vi-VN"/>
-        </w:rPr>
-        <w:tab/>
-        <w:t>Người dùng có thể luyện tập thể dục, thể thao thông qua các bài tập, khóa học được hướng dẫn cụ thể bằng nội dung, hình ảnh hoặc video.</w:t>
-      </w:r>
-    </w:p>
-    <w:p>
-      <w:pPr>
-        <w:pStyle w:val="ListParagraph"/>
-        <w:ind w:left="567" w:firstLine="0"/>
-        <w:contextualSpacing/>
-        <w:rPr>
-          <w:rFonts w:ascii="Times New Roman" w:hAnsi="Times New Roman" w:cs="Times New Roman"/>
-          <w:sz w:val="22"/>
-          <w:szCs w:val="22"/>
-          <w:lang w:val="vi-VN"/>
-        </w:rPr>
-      </w:pPr>
-      <w:r>
-        <w:rPr>
-          <w:rFonts w:ascii="Times New Roman" w:hAnsi="Times New Roman" w:cs="Times New Roman"/>
-          <w:sz w:val="22"/>
-          <w:szCs w:val="22"/>
-          <w:lang w:val="vi-VN"/>
-        </w:rPr>
-        <w:t>-</w:t>
-      </w:r>
-      <w:r>
-        <w:rPr>
-          <w:rFonts w:ascii="Times New Roman" w:hAnsi="Times New Roman" w:cs="Times New Roman"/>
-          <w:sz w:val="22"/>
-          <w:szCs w:val="22"/>
-          <w:lang w:val="vi-VN"/>
-        </w:rPr>
-        <w:tab/>
-        <w:t>Người dùng có thể lựa chọn được bộ môn thể dục ,thể thao phù hợp với bản thân thông qua việc học thử các khóa học.</w:t>
-      </w:r>
-    </w:p>
-    <w:p>
-      <w:pPr>
-        <w:pStyle w:val="ListParagraph"/>
-        <w:ind w:left="567" w:firstLine="0"/>
-        <w:rPr>
-          <w:rFonts w:ascii="Times New Roman" w:hAnsi="Times New Roman" w:cs="Times New Roman"/>
-          <w:sz w:val="22"/>
-          <w:szCs w:val="22"/>
-          <w:lang w:val="vi-VN"/>
-        </w:rPr>
-      </w:pPr>
-      <w:r>
-        <w:rPr>
-          <w:rFonts w:ascii="Times New Roman" w:hAnsi="Times New Roman" w:cs="Times New Roman"/>
-          <w:sz w:val="22"/>
-          <w:szCs w:val="22"/>
-          <w:lang w:val="vi-VN"/>
-        </w:rPr>
-        <w:t>-</w:t>
-      </w:r>
-      <w:r>
-        <w:rPr>
-          <w:rFonts w:ascii="Times New Roman" w:hAnsi="Times New Roman" w:cs="Times New Roman"/>
-          <w:sz w:val="22"/>
-          <w:szCs w:val="22"/>
-          <w:lang w:val="vi-VN"/>
-        </w:rPr>
-        <w:tab/>
-        <w:t>Người dùng có thể liên kết với “ Huấn luyện viên” phục vụ cho nhu cầu luyện tập chuyên nghiệp và sử dụng phòng tập chuyên dụng.</w:t>
-      </w:r>
-    </w:p>
-    <w:p>
-      <w:pPr>
-        <w:pStyle w:val="ListParagraph"/>
-        <w:ind w:left="567" w:firstLine="0"/>
-        <w:contextualSpacing/>
-        <w:rPr>
-          <w:rFonts w:ascii="Times New Roman" w:hAnsi="Times New Roman" w:cs="Times New Roman"/>
-          <w:b/>
-          <w:bCs/>
-          <w:sz w:val="22"/>
-          <w:szCs w:val="22"/>
-          <w:lang w:val="vi-VN"/>
-        </w:rPr>
-      </w:pPr>
-      <w:r>
-        <w:rPr>
-          <w:rFonts w:ascii="Times New Roman" w:hAnsi="Times New Roman" w:cs="Times New Roman"/>
-          <w:b/>
-          <w:bCs/>
-          <w:sz w:val="22"/>
-          <w:szCs w:val="22"/>
-          <w:lang w:val="vi-VN"/>
-        </w:rPr>
-        <w:t>1.5.</w:t>
-      </w:r>
-      <w:r>
-        <w:rPr>
-          <w:rFonts w:ascii="Times New Roman" w:hAnsi="Times New Roman" w:cs="Times New Roman"/>
-          <w:b/>
-          <w:bCs/>
-          <w:sz w:val="22"/>
-          <w:szCs w:val="22"/>
-          <w:lang w:val="vi-VN"/>
-        </w:rPr>
-        <w:tab/>
         <w:t>Techniques</w:t>
       </w:r>
     </w:p>
@@ -5702,7 +5665,7 @@
                 <w:sz w:val="22"/>
                 <w:szCs w:val="22"/>
               </w:rPr>
-              <w:t xml:space="preserve"> Setup </w:t>
+              <w:t xml:space="preserve"> Setup công </w:t>
             </w:r>
             <w:proofErr w:type="spellStart"/>
             <w:r>
@@ -5713,51 +5676,7 @@
                 <w:sz w:val="22"/>
                 <w:szCs w:val="22"/>
               </w:rPr>
-              <w:t>công</w:t>
-            </w:r>
-            <w:proofErr w:type="spellEnd"/>
-            <w:r>
-              <w:rPr>
-                <w:rFonts w:ascii="Times New Roman" w:eastAsia="Calibri" w:hAnsi="Times New Roman" w:cs="Times New Roman"/>
-                <w:bCs/>
-                <w:color w:val="000000"/>
-                <w:sz w:val="22"/>
-                <w:szCs w:val="22"/>
-              </w:rPr>
-              <w:t xml:space="preserve"> </w:t>
-            </w:r>
-            <w:proofErr w:type="spellStart"/>
-            <w:r>
-              <w:rPr>
-                <w:rFonts w:ascii="Times New Roman" w:eastAsia="Calibri" w:hAnsi="Times New Roman" w:cs="Times New Roman"/>
-                <w:bCs/>
-                <w:color w:val="000000"/>
-                <w:sz w:val="22"/>
-                <w:szCs w:val="22"/>
-              </w:rPr>
-              <w:t>cụ</w:t>
-            </w:r>
-            <w:proofErr w:type="spellEnd"/>
-            <w:r>
-              <w:rPr>
-                <w:rFonts w:ascii="Times New Roman" w:eastAsia="Calibri" w:hAnsi="Times New Roman" w:cs="Times New Roman"/>
-                <w:bCs/>
-                <w:color w:val="000000"/>
-                <w:sz w:val="22"/>
-                <w:szCs w:val="22"/>
-              </w:rPr>
-              <w:t xml:space="preserve"> </w:t>
-            </w:r>
-            <w:proofErr w:type="spellStart"/>
-            <w:r>
-              <w:rPr>
-                <w:rFonts w:ascii="Times New Roman" w:eastAsia="Calibri" w:hAnsi="Times New Roman" w:cs="Times New Roman"/>
-                <w:bCs/>
-                <w:color w:val="000000"/>
-                <w:sz w:val="22"/>
-                <w:szCs w:val="22"/>
-              </w:rPr>
-              <w:t>quản</w:t>
+              <w:t>cụ quản</w:t>
             </w:r>
             <w:proofErr w:type="spellEnd"/>
             <w:r>
@@ -13189,6 +13108,92 @@
     </w:lvl>
   </w:abstractNum>
   <w:abstractNum w:abstractNumId="6" w15:restartNumberingAfterBreak="0">
+    <w:nsid w:val="33102D08"/>
+    <w:multiLevelType w:val="multilevel"/>
+    <w:tmpl w:val="0409001F"/>
+    <w:lvl w:ilvl="0">
+      <w:start w:val="1"/>
+      <w:numFmt w:val="decimal"/>
+      <w:lvlText w:val="%1."/>
+      <w:lvlJc w:val="left"/>
+      <w:pPr>
+        <w:ind w:left="360" w:hanging="360"/>
+      </w:pPr>
+    </w:lvl>
+    <w:lvl w:ilvl="1">
+      <w:start w:val="1"/>
+      <w:numFmt w:val="decimal"/>
+      <w:lvlText w:val="%1.%2."/>
+      <w:lvlJc w:val="left"/>
+      <w:pPr>
+        <w:ind w:left="792" w:hanging="432"/>
+      </w:pPr>
+    </w:lvl>
+    <w:lvl w:ilvl="2">
+      <w:start w:val="1"/>
+      <w:numFmt w:val="decimal"/>
+      <w:lvlText w:val="%1.%2.%3."/>
+      <w:lvlJc w:val="left"/>
+      <w:pPr>
+        <w:ind w:left="1224" w:hanging="504"/>
+      </w:pPr>
+    </w:lvl>
+    <w:lvl w:ilvl="3">
+      <w:start w:val="1"/>
+      <w:numFmt w:val="decimal"/>
+      <w:lvlText w:val="%1.%2.%3.%4."/>
+      <w:lvlJc w:val="left"/>
+      <w:pPr>
+        <w:ind w:left="1728" w:hanging="648"/>
+      </w:pPr>
+    </w:lvl>
+    <w:lvl w:ilvl="4">
+      <w:start w:val="1"/>
+      <w:numFmt w:val="decimal"/>
+      <w:lvlText w:val="%1.%2.%3.%4.%5."/>
+      <w:lvlJc w:val="left"/>
+      <w:pPr>
+        <w:ind w:left="2232" w:hanging="792"/>
+      </w:pPr>
+    </w:lvl>
+    <w:lvl w:ilvl="5">
+      <w:start w:val="1"/>
+      <w:numFmt w:val="decimal"/>
+      <w:lvlText w:val="%1.%2.%3.%4.%5.%6."/>
+      <w:lvlJc w:val="left"/>
+      <w:pPr>
+        <w:ind w:left="2736" w:hanging="936"/>
+      </w:pPr>
+    </w:lvl>
+    <w:lvl w:ilvl="6">
+      <w:start w:val="1"/>
+      <w:numFmt w:val="decimal"/>
+      <w:lvlText w:val="%1.%2.%3.%4.%5.%6.%7."/>
+      <w:lvlJc w:val="left"/>
+      <w:pPr>
+        <w:ind w:left="3240" w:hanging="1080"/>
+      </w:pPr>
+    </w:lvl>
+    <w:lvl w:ilvl="7">
+      <w:start w:val="1"/>
+      <w:numFmt w:val="decimal"/>
+      <w:lvlText w:val="%1.%2.%3.%4.%5.%6.%7.%8."/>
+      <w:lvlJc w:val="left"/>
+      <w:pPr>
+        <w:ind w:left="3744" w:hanging="1224"/>
+      </w:pPr>
+    </w:lvl>
+    <w:lvl w:ilvl="8">
+      <w:start w:val="1"/>
+      <w:numFmt w:val="decimal"/>
+      <w:lvlText w:val="%1.%2.%3.%4.%5.%6.%7.%8.%9."/>
+      <w:lvlJc w:val="left"/>
+      <w:pPr>
+        <w:ind w:left="4320" w:hanging="1440"/>
+      </w:pPr>
+    </w:lvl>
+  </w:abstractNum>
+  <w:abstractNum w:abstractNumId="7" w15:restartNumberingAfterBreak="0">
     <w:nsid w:val="43C0688B"/>
     <w:multiLevelType w:val="multilevel"/>
     <w:tmpl w:val="C310D322"/>
@@ -13337,7 +13342,7 @@
       </w:rPr>
     </w:lvl>
   </w:abstractNum>
-  <w:abstractNum w:abstractNumId="7" w15:restartNumberingAfterBreak="0">
+  <w:abstractNum w:abstractNumId="8" w15:restartNumberingAfterBreak="0">
     <w:nsid w:val="549472F2"/>
     <w:multiLevelType w:val="multilevel"/>
     <w:tmpl w:val="F634D544"/>
@@ -13423,7 +13428,7 @@
       </w:pPr>
     </w:lvl>
   </w:abstractNum>
-  <w:abstractNum w:abstractNumId="8" w15:restartNumberingAfterBreak="0">
+  <w:abstractNum w:abstractNumId="9" w15:restartNumberingAfterBreak="0">
     <w:nsid w:val="5E0C32A4"/>
     <w:multiLevelType w:val="hybridMultilevel"/>
     <w:tmpl w:val="F9C6E86A"/>
@@ -13535,7 +13540,7 @@
       </w:rPr>
     </w:lvl>
   </w:abstractNum>
-  <w:abstractNum w:abstractNumId="9" w15:restartNumberingAfterBreak="0">
+  <w:abstractNum w:abstractNumId="10" w15:restartNumberingAfterBreak="0">
     <w:nsid w:val="65442049"/>
     <w:multiLevelType w:val="hybridMultilevel"/>
     <w:tmpl w:val="0B88AD96"/>
@@ -13624,11 +13629,11 @@
       </w:pPr>
     </w:lvl>
   </w:abstractNum>
-  <w:abstractNum w:abstractNumId="10" w15:restartNumberingAfterBreak="0">
+  <w:abstractNum w:abstractNumId="11" w15:restartNumberingAfterBreak="0">
     <w:nsid w:val="6EC54AC1"/>
-    <w:multiLevelType w:val="hybridMultilevel"/>
-    <w:tmpl w:val="28A81D50"/>
-    <w:lvl w:ilvl="0" w:tplc="0409000F">
+    <w:multiLevelType w:val="multilevel"/>
+    <w:tmpl w:val="545C9EE0"/>
+    <w:lvl w:ilvl="0">
       <w:start w:val="1"/>
       <w:numFmt w:val="decimal"/>
       <w:lvlText w:val="%1."/>
@@ -13637,80 +13642,112 @@
         <w:ind w:left="1287" w:hanging="360"/>
       </w:pPr>
     </w:lvl>
-    <w:lvl w:ilvl="1" w:tplc="04090019" w:tentative="1">
-      <w:start w:val="1"/>
-      <w:numFmt w:val="lowerLetter"/>
-      <w:lvlText w:val="%2."/>
-      <w:lvlJc w:val="left"/>
-      <w:pPr>
-        <w:ind w:left="2007" w:hanging="360"/>
-      </w:pPr>
-    </w:lvl>
-    <w:lvl w:ilvl="2" w:tplc="0409001B" w:tentative="1">
-      <w:start w:val="1"/>
-      <w:numFmt w:val="lowerRoman"/>
-      <w:lvlText w:val="%3."/>
-      <w:lvlJc w:val="right"/>
-      <w:pPr>
-        <w:ind w:left="2727" w:hanging="180"/>
-      </w:pPr>
-    </w:lvl>
-    <w:lvl w:ilvl="3" w:tplc="0409000F" w:tentative="1">
+    <w:lvl w:ilvl="1">
       <w:start w:val="1"/>
       <w:numFmt w:val="decimal"/>
-      <w:lvlText w:val="%4."/>
+      <w:isLgl/>
+      <w:lvlText w:val="%1.%2."/>
       <w:lvlJc w:val="left"/>
       <w:pPr>
-        <w:ind w:left="3447" w:hanging="360"/>
-      </w:pPr>
+        <w:ind w:left="1807" w:hanging="880"/>
+      </w:pPr>
+      <w:rPr>
+        <w:rFonts w:hint="default"/>
+      </w:rPr>
     </w:lvl>
-    <w:lvl w:ilvl="4" w:tplc="04090019" w:tentative="1">
-      <w:start w:val="1"/>
-      <w:numFmt w:val="lowerLetter"/>
-      <w:lvlText w:val="%5."/>
-      <w:lvlJc w:val="left"/>
-      <w:pPr>
-        <w:ind w:left="4167" w:hanging="360"/>
-      </w:pPr>
-    </w:lvl>
-    <w:lvl w:ilvl="5" w:tplc="0409001B" w:tentative="1">
-      <w:start w:val="1"/>
-      <w:numFmt w:val="lowerRoman"/>
-      <w:lvlText w:val="%6."/>
-      <w:lvlJc w:val="right"/>
-      <w:pPr>
-        <w:ind w:left="4887" w:hanging="180"/>
-      </w:pPr>
-    </w:lvl>
-    <w:lvl w:ilvl="6" w:tplc="0409000F" w:tentative="1">
+    <w:lvl w:ilvl="2">
       <w:start w:val="1"/>
       <w:numFmt w:val="decimal"/>
-      <w:lvlText w:val="%7."/>
+      <w:isLgl/>
+      <w:lvlText w:val="%1.%2.%3."/>
       <w:lvlJc w:val="left"/>
       <w:pPr>
-        <w:ind w:left="5607" w:hanging="360"/>
-      </w:pPr>
+        <w:ind w:left="1807" w:hanging="880"/>
+      </w:pPr>
+      <w:rPr>
+        <w:rFonts w:hint="default"/>
+      </w:rPr>
     </w:lvl>
-    <w:lvl w:ilvl="7" w:tplc="04090019" w:tentative="1">
+    <w:lvl w:ilvl="3">
       <w:start w:val="1"/>
-      <w:numFmt w:val="lowerLetter"/>
-      <w:lvlText w:val="%8."/>
+      <w:numFmt w:val="decimal"/>
+      <w:isLgl/>
+      <w:lvlText w:val="%1.%2.%3.%4."/>
       <w:lvlJc w:val="left"/>
       <w:pPr>
-        <w:ind w:left="6327" w:hanging="360"/>
-      </w:pPr>
+        <w:ind w:left="1807" w:hanging="880"/>
+      </w:pPr>
+      <w:rPr>
+        <w:rFonts w:hint="default"/>
+      </w:rPr>
     </w:lvl>
-    <w:lvl w:ilvl="8" w:tplc="0409001B" w:tentative="1">
+    <w:lvl w:ilvl="4">
       <w:start w:val="1"/>
-      <w:numFmt w:val="lowerRoman"/>
-      <w:lvlText w:val="%9."/>
-      <w:lvlJc w:val="right"/>
-      <w:pPr>
-        <w:ind w:left="7047" w:hanging="180"/>
-      </w:pPr>
+      <w:numFmt w:val="decimal"/>
+      <w:isLgl/>
+      <w:lvlText w:val="%1.%2.%3.%4.%5."/>
+      <w:lvlJc w:val="left"/>
+      <w:pPr>
+        <w:ind w:left="2007" w:hanging="1080"/>
+      </w:pPr>
+      <w:rPr>
+        <w:rFonts w:hint="default"/>
+      </w:rPr>
+    </w:lvl>
+    <w:lvl w:ilvl="5">
+      <w:start w:val="1"/>
+      <w:numFmt w:val="decimal"/>
+      <w:isLgl/>
+      <w:lvlText w:val="%1.%2.%3.%4.%5.%6."/>
+      <w:lvlJc w:val="left"/>
+      <w:pPr>
+        <w:ind w:left="2007" w:hanging="1080"/>
+      </w:pPr>
+      <w:rPr>
+        <w:rFonts w:hint="default"/>
+      </w:rPr>
+    </w:lvl>
+    <w:lvl w:ilvl="6">
+      <w:start w:val="1"/>
+      <w:numFmt w:val="decimal"/>
+      <w:isLgl/>
+      <w:lvlText w:val="%1.%2.%3.%4.%5.%6.%7."/>
+      <w:lvlJc w:val="left"/>
+      <w:pPr>
+        <w:ind w:left="2367" w:hanging="1440"/>
+      </w:pPr>
+      <w:rPr>
+        <w:rFonts w:hint="default"/>
+      </w:rPr>
+    </w:lvl>
+    <w:lvl w:ilvl="7">
+      <w:start w:val="1"/>
+      <w:numFmt w:val="decimal"/>
+      <w:isLgl/>
+      <w:lvlText w:val="%1.%2.%3.%4.%5.%6.%7.%8."/>
+      <w:lvlJc w:val="left"/>
+      <w:pPr>
+        <w:ind w:left="2367" w:hanging="1440"/>
+      </w:pPr>
+      <w:rPr>
+        <w:rFonts w:hint="default"/>
+      </w:rPr>
+    </w:lvl>
+    <w:lvl w:ilvl="8">
+      <w:start w:val="1"/>
+      <w:numFmt w:val="decimal"/>
+      <w:isLgl/>
+      <w:lvlText w:val="%1.%2.%3.%4.%5.%6.%7.%8.%9."/>
+      <w:lvlJc w:val="left"/>
+      <w:pPr>
+        <w:ind w:left="2727" w:hanging="1800"/>
+      </w:pPr>
+      <w:rPr>
+        <w:rFonts w:hint="default"/>
+      </w:rPr>
     </w:lvl>
   </w:abstractNum>
-  <w:abstractNum w:abstractNumId="11" w15:restartNumberingAfterBreak="0">
+  <w:abstractNum w:abstractNumId="12" w15:restartNumberingAfterBreak="0">
     <w:nsid w:val="713723EF"/>
     <w:multiLevelType w:val="hybridMultilevel"/>
     <w:tmpl w:val="77880406"/>
@@ -13827,10 +13864,10 @@
     <w:abstractNumId w:val="4"/>
   </w:num>
   <w:num w:numId="2">
-    <w:abstractNumId w:val="7"/>
+    <w:abstractNumId w:val="8"/>
   </w:num>
   <w:num w:numId="3">
-    <w:abstractNumId w:val="9"/>
+    <w:abstractNumId w:val="10"/>
   </w:num>
   <w:num w:numId="4">
     <w:abstractNumId w:val="3"/>
@@ -13842,7 +13879,7 @@
     <w:abstractNumId w:val="2"/>
   </w:num>
   <w:num w:numId="7">
-    <w:abstractNumId w:val="6"/>
+    <w:abstractNumId w:val="7"/>
   </w:num>
   <w:num w:numId="8">
     <w:abstractNumId w:val="1"/>
@@ -13851,13 +13888,16 @@
     <w:abstractNumId w:val="0"/>
   </w:num>
   <w:num w:numId="10">
-    <w:abstractNumId w:val="8"/>
+    <w:abstractNumId w:val="9"/>
   </w:num>
   <w:num w:numId="11">
+    <w:abstractNumId w:val="12"/>
+  </w:num>
+  <w:num w:numId="12">
     <w:abstractNumId w:val="11"/>
   </w:num>
-  <w:num w:numId="12">
-    <w:abstractNumId w:val="10"/>
+  <w:num w:numId="13">
+    <w:abstractNumId w:val="6"/>
   </w:num>
 </w:numbering>
 </file>

</xml_diff>